<commit_message>
Changed getPopularMovie to getMovieById
</commit_message>
<xml_diff>
--- a/1- Setting up Retrofit for Android networking.docx
+++ b/1- Setting up Retrofit for Android networking.docx
@@ -166,7 +166,6 @@
         </w:rPr>
       </w:pPr>
       <w:proofErr w:type="spellStart"/>
-      <w:proofErr w:type="gramStart"/>
       <w:r>
         <w:rPr>
           <w:rFonts w:ascii="Consolas" w:hAnsi="Consolas"/>
@@ -176,7 +175,6 @@
         <w:t>implementation</w:t>
       </w:r>
       <w:proofErr w:type="spellEnd"/>
-      <w:proofErr w:type="gramEnd"/>
       <w:r>
         <w:rPr>
           <w:rFonts w:ascii="Consolas" w:hAnsi="Consolas"/>
@@ -305,25 +303,7 @@
           <w:color w:val="E8BF6A"/>
           <w:lang w:val="fr-FR"/>
         </w:rPr>
-        <w:t>&lt;</w:t>
-      </w:r>
-      <w:proofErr w:type="gramStart"/>
-      <w:r>
-        <w:rPr>
-          <w:rFonts w:ascii="Consolas" w:hAnsi="Consolas"/>
-          <w:color w:val="E8BF6A"/>
-          <w:lang w:val="fr-FR"/>
-        </w:rPr>
-        <w:t>uses</w:t>
-      </w:r>
-      <w:proofErr w:type="gramEnd"/>
-      <w:r>
-        <w:rPr>
-          <w:rFonts w:ascii="Consolas" w:hAnsi="Consolas"/>
-          <w:color w:val="E8BF6A"/>
-          <w:lang w:val="fr-FR"/>
-        </w:rPr>
-        <w:t xml:space="preserve">-permission </w:t>
+        <w:t xml:space="preserve">&lt;uses-permission </w:t>
       </w:r>
       <w:proofErr w:type="spellStart"/>
       <w:r>
@@ -416,7 +396,10 @@
       </w:r>
       <w:proofErr w:type="spellStart"/>
       <w:r>
-        <w:t>getPopularMovies</w:t>
+        <w:t>get</w:t>
+      </w:r>
+      <w:r>
+        <w:t>MovieById</w:t>
       </w:r>
       <w:proofErr w:type="spellEnd"/>
       <w:r>
@@ -436,7 +419,27 @@
       </w:r>
       <w:r>
         <w:br/>
-        <w:t>For example to get the popular movies, we have to add the value “movie/popular”, which will be attached to the base URL to generate the expected result.</w:t>
+        <w:t xml:space="preserve">For example to get </w:t>
+      </w:r>
+      <w:r>
+        <w:t xml:space="preserve">a specific </w:t>
+      </w:r>
+      <w:r>
+        <w:t>movie, we have to add the value “movie/</w:t>
+      </w:r>
+      <w:r>
+        <w:t>{</w:t>
+      </w:r>
+      <w:proofErr w:type="spellStart"/>
+      <w:r>
+        <w:t>movieID</w:t>
+      </w:r>
+      <w:proofErr w:type="spellEnd"/>
+      <w:r>
+        <w:t>}</w:t>
+      </w:r>
+      <w:r>
+        <w:t>”, which will be attached to the base URL to generate the expected result.</w:t>
       </w:r>
     </w:p>
     <w:p/>
@@ -514,12 +517,10 @@
         <w:t xml:space="preserve"> is instantiated as </w:t>
       </w:r>
       <w:proofErr w:type="spellStart"/>
-      <w:proofErr w:type="gramStart"/>
       <w:r>
         <w:t>retrofit.create</w:t>
       </w:r>
       <w:proofErr w:type="spellEnd"/>
-      <w:proofErr w:type="gramEnd"/>
       <w:r>
         <w:t xml:space="preserve">, passing the interface </w:t>
       </w:r>
@@ -568,23 +569,7 @@
           <w:rFonts w:ascii="Consolas" w:hAnsi="Consolas"/>
           <w:color w:val="A9B7C6"/>
         </w:rPr>
-        <w:t>(</w:t>
-      </w:r>
-      <w:proofErr w:type="gramStart"/>
-      <w:r>
-        <w:rPr>
-          <w:rFonts w:ascii="Consolas" w:hAnsi="Consolas"/>
-          <w:color w:val="A9B7C6"/>
-        </w:rPr>
-        <w:t>).enqueue</w:t>
-      </w:r>
-      <w:proofErr w:type="gramEnd"/>
-      <w:r>
-        <w:rPr>
-          <w:rFonts w:ascii="Consolas" w:hAnsi="Consolas"/>
-          <w:color w:val="A9B7C6"/>
-        </w:rPr>
-        <w:t>(</w:t>
+        <w:t>().enqueue(</w:t>
       </w:r>
       <w:r>
         <w:rPr>

</xml_diff>

<commit_message>
Parsing network request from Retrofit with Moshi
</commit_message>
<xml_diff>
--- a/1- Setting up Retrofit for Android networking.docx
+++ b/1- Setting up Retrofit for Android networking.docx
@@ -33,7 +33,6 @@
       <w:r>
         <w:t xml:space="preserve">Added feature </w:t>
       </w:r>
-      <w:proofErr w:type="spellStart"/>
       <w:r>
         <w:t>viewBi</w:t>
       </w:r>
@@ -43,7 +42,9 @@
       <w:r>
         <w:t>ding</w:t>
       </w:r>
-      <w:proofErr w:type="spellEnd"/>
+      <w:r>
+        <w:t>.</w:t>
+      </w:r>
     </w:p>
     <w:p>
       <w:pPr>
@@ -54,21 +55,12 @@
           <w:color w:val="A9B7C6"/>
         </w:rPr>
       </w:pPr>
-      <w:proofErr w:type="spellStart"/>
-      <w:r>
-        <w:rPr>
-          <w:rFonts w:ascii="Consolas" w:hAnsi="Consolas"/>
-          <w:color w:val="A9B7C6"/>
-        </w:rPr>
-        <w:t>buildFeatures</w:t>
-      </w:r>
-      <w:proofErr w:type="spellEnd"/>
-      <w:r>
-        <w:rPr>
-          <w:rFonts w:ascii="Consolas" w:hAnsi="Consolas"/>
-          <w:color w:val="A9B7C6"/>
-        </w:rPr>
-        <w:t xml:space="preserve"> </w:t>
+      <w:r>
+        <w:rPr>
+          <w:rFonts w:ascii="Consolas" w:hAnsi="Consolas"/>
+          <w:color w:val="A9B7C6"/>
+        </w:rPr>
+        <w:t xml:space="preserve">buildFeatures </w:t>
       </w:r>
       <w:r>
         <w:rPr>
@@ -89,21 +81,12 @@
         <w:br/>
         <w:t xml:space="preserve">    </w:t>
       </w:r>
-      <w:proofErr w:type="spellStart"/>
-      <w:r>
-        <w:rPr>
-          <w:rFonts w:ascii="Consolas" w:hAnsi="Consolas"/>
-          <w:color w:val="A9B7C6"/>
-        </w:rPr>
-        <w:t>viewBinding</w:t>
-      </w:r>
-      <w:proofErr w:type="spellEnd"/>
-      <w:r>
-        <w:rPr>
-          <w:rFonts w:ascii="Consolas" w:hAnsi="Consolas"/>
-          <w:color w:val="A9B7C6"/>
-        </w:rPr>
-        <w:t xml:space="preserve"> </w:t>
+      <w:r>
+        <w:rPr>
+          <w:rFonts w:ascii="Consolas" w:hAnsi="Consolas"/>
+          <w:color w:val="A9B7C6"/>
+        </w:rPr>
+        <w:t xml:space="preserve">viewBinding </w:t>
       </w:r>
       <w:r>
         <w:rPr>
@@ -154,6 +137,9 @@
       <w:r>
         <w:t>, Moshi and Retrofit Moshi-Converter</w:t>
       </w:r>
+      <w:r>
+        <w:t>.</w:t>
+      </w:r>
     </w:p>
     <w:p>
       <w:pPr>
@@ -165,23 +151,13 @@
           <w:lang w:val="fr-FR"/>
         </w:rPr>
       </w:pPr>
-      <w:proofErr w:type="spellStart"/>
-      <w:r>
-        <w:rPr>
-          <w:rFonts w:ascii="Consolas" w:hAnsi="Consolas"/>
-          <w:color w:val="A9B7C6"/>
-          <w:lang w:val="fr-FR"/>
-        </w:rPr>
-        <w:t>implementation</w:t>
-      </w:r>
-      <w:proofErr w:type="spellEnd"/>
-      <w:r>
-        <w:rPr>
-          <w:rFonts w:ascii="Consolas" w:hAnsi="Consolas"/>
-          <w:color w:val="A9B7C6"/>
-          <w:lang w:val="fr-FR"/>
-        </w:rPr>
-        <w:t xml:space="preserve"> </w:t>
+      <w:r>
+        <w:rPr>
+          <w:rFonts w:ascii="Consolas" w:hAnsi="Consolas"/>
+          <w:color w:val="A9B7C6"/>
+          <w:lang w:val="fr-FR"/>
+        </w:rPr>
+        <w:t xml:space="preserve">implementation </w:t>
       </w:r>
       <w:r>
         <w:rPr>
@@ -199,23 +175,13 @@
         </w:rPr>
         <w:br/>
       </w:r>
-      <w:proofErr w:type="spellStart"/>
-      <w:r>
-        <w:rPr>
-          <w:rFonts w:ascii="Consolas" w:hAnsi="Consolas"/>
-          <w:color w:val="A9B7C6"/>
-          <w:lang w:val="fr-FR"/>
-        </w:rPr>
-        <w:t>implementation</w:t>
-      </w:r>
-      <w:proofErr w:type="spellEnd"/>
-      <w:r>
-        <w:rPr>
-          <w:rFonts w:ascii="Consolas" w:hAnsi="Consolas"/>
-          <w:color w:val="A9B7C6"/>
-          <w:lang w:val="fr-FR"/>
-        </w:rPr>
-        <w:t xml:space="preserve"> </w:t>
+      <w:r>
+        <w:rPr>
+          <w:rFonts w:ascii="Consolas" w:hAnsi="Consolas"/>
+          <w:color w:val="A9B7C6"/>
+          <w:lang w:val="fr-FR"/>
+        </w:rPr>
+        <w:t xml:space="preserve">implementation </w:t>
       </w:r>
       <w:r>
         <w:rPr>
@@ -233,23 +199,13 @@
         </w:rPr>
         <w:br/>
       </w:r>
-      <w:proofErr w:type="spellStart"/>
-      <w:r>
-        <w:rPr>
-          <w:rFonts w:ascii="Consolas" w:hAnsi="Consolas"/>
-          <w:color w:val="A9B7C6"/>
-          <w:lang w:val="fr-FR"/>
-        </w:rPr>
-        <w:t>implementation</w:t>
-      </w:r>
-      <w:proofErr w:type="spellEnd"/>
-      <w:r>
-        <w:rPr>
-          <w:rFonts w:ascii="Consolas" w:hAnsi="Consolas"/>
-          <w:color w:val="A9B7C6"/>
-          <w:lang w:val="fr-FR"/>
-        </w:rPr>
-        <w:t xml:space="preserve"> </w:t>
+      <w:r>
+        <w:rPr>
+          <w:rFonts w:ascii="Consolas" w:hAnsi="Consolas"/>
+          <w:color w:val="A9B7C6"/>
+          <w:lang w:val="fr-FR"/>
+        </w:rPr>
+        <w:t xml:space="preserve">implementation </w:t>
       </w:r>
       <w:r>
         <w:rPr>
@@ -276,7 +232,6 @@
           <w:lang w:val="fr-FR"/>
         </w:rPr>
       </w:pPr>
-      <w:proofErr w:type="spellStart"/>
       <w:r>
         <w:rPr>
           <w:b/>
@@ -285,7 +240,6 @@
         </w:rPr>
         <w:t>AndroidManifest</w:t>
       </w:r>
-      <w:proofErr w:type="spellEnd"/>
     </w:p>
     <w:p>
       <w:pPr>
@@ -305,7 +259,6 @@
         </w:rPr>
         <w:t xml:space="preserve">&lt;uses-permission </w:t>
       </w:r>
-      <w:proofErr w:type="spellStart"/>
       <w:r>
         <w:rPr>
           <w:rFonts w:ascii="Consolas" w:hAnsi="Consolas"/>
@@ -322,32 +275,13 @@
         </w:rPr>
         <w:t>:name</w:t>
       </w:r>
-      <w:proofErr w:type="spellEnd"/>
       <w:r>
         <w:rPr>
           <w:rFonts w:ascii="Consolas" w:hAnsi="Consolas"/>
           <w:color w:val="6A8759"/>
           <w:lang w:val="fr-FR"/>
         </w:rPr>
-        <w:t>="</w:t>
-      </w:r>
-      <w:proofErr w:type="spellStart"/>
-      <w:r>
-        <w:rPr>
-          <w:rFonts w:ascii="Consolas" w:hAnsi="Consolas"/>
-          <w:color w:val="6A8759"/>
-          <w:lang w:val="fr-FR"/>
-        </w:rPr>
-        <w:t>android.permission.INTERNET</w:t>
-      </w:r>
-      <w:proofErr w:type="spellEnd"/>
-      <w:r>
-        <w:rPr>
-          <w:rFonts w:ascii="Consolas" w:hAnsi="Consolas"/>
-          <w:color w:val="6A8759"/>
-          <w:lang w:val="fr-FR"/>
-        </w:rPr>
-        <w:t xml:space="preserve">" </w:t>
+        <w:t xml:space="preserve">="android.permission.INTERNET" </w:t>
       </w:r>
       <w:r>
         <w:rPr>
@@ -378,83 +312,53 @@
           <w:b/>
           <w:bCs/>
         </w:rPr>
-        <w:t xml:space="preserve">Interface </w:t>
-      </w:r>
-      <w:proofErr w:type="spellStart"/>
-      <w:r>
+        <w:t>Interface MovieDbService</w:t>
+      </w:r>
+    </w:p>
+    <w:p>
+      <w:r>
+        <w:t>Function to get</w:t>
+      </w:r>
+      <w:r>
+        <w:t>MovieById</w:t>
+      </w:r>
+      <w:r>
+        <w:t xml:space="preserve"> was created.</w:t>
+      </w:r>
+      <w:r>
+        <w:br/>
+        <w:t>It has a @GET(“value”) where the value is url part where will define that function.</w:t>
+      </w:r>
+      <w:r>
+        <w:br/>
+        <w:t xml:space="preserve">For example to get </w:t>
+      </w:r>
+      <w:r>
+        <w:t xml:space="preserve">a specific </w:t>
+      </w:r>
+      <w:r>
+        <w:t>movie, we have to add the value “movie/</w:t>
+      </w:r>
+      <w:r>
+        <w:t>{movieID}</w:t>
+      </w:r>
+      <w:r>
+        <w:t>”, which will be attached to the base URL to generate the expected result.</w:t>
+      </w:r>
+    </w:p>
+    <w:p/>
+    <w:p>
+      <w:pPr>
         <w:rPr>
           <w:b/>
           <w:bCs/>
         </w:rPr>
-        <w:t>MovieDbService</w:t>
-      </w:r>
-      <w:proofErr w:type="spellEnd"/>
-    </w:p>
-    <w:p>
-      <w:r>
-        <w:t xml:space="preserve">Function to </w:t>
-      </w:r>
-      <w:proofErr w:type="spellStart"/>
-      <w:r>
-        <w:t>get</w:t>
-      </w:r>
-      <w:r>
-        <w:t>MovieById</w:t>
-      </w:r>
-      <w:proofErr w:type="spellEnd"/>
-      <w:r>
-        <w:t xml:space="preserve"> was created.</w:t>
-      </w:r>
-      <w:r>
-        <w:br/>
-        <w:t xml:space="preserve">It has a @GET(“value”) where the value is </w:t>
-      </w:r>
-      <w:proofErr w:type="spellStart"/>
-      <w:r>
-        <w:t>url</w:t>
-      </w:r>
-      <w:proofErr w:type="spellEnd"/>
-      <w:r>
-        <w:t xml:space="preserve"> part where will define that function.</w:t>
-      </w:r>
-      <w:r>
-        <w:br/>
-        <w:t xml:space="preserve">For example to get </w:t>
-      </w:r>
-      <w:r>
-        <w:t xml:space="preserve">a specific </w:t>
-      </w:r>
-      <w:r>
-        <w:t>movie, we have to add the value “movie/</w:t>
-      </w:r>
-      <w:r>
-        <w:t>{</w:t>
-      </w:r>
-      <w:proofErr w:type="spellStart"/>
-      <w:r>
-        <w:t>movieID</w:t>
-      </w:r>
-      <w:proofErr w:type="spellEnd"/>
-      <w:r>
-        <w:t>}</w:t>
-      </w:r>
-      <w:r>
-        <w:t>”, which will be attached to the base URL to generate the expected result.</w:t>
-      </w:r>
-    </w:p>
-    <w:p/>
-    <w:p>
-      <w:pPr>
+      </w:pPr>
+      <w:r>
         <w:rPr>
           <w:b/>
           <w:bCs/>
         </w:rPr>
-      </w:pPr>
-      <w:r>
-        <w:rPr>
-          <w:b/>
-          <w:bCs/>
-        </w:rPr>
         <w:t>Main Activity</w:t>
       </w:r>
     </w:p>
@@ -464,22 +368,20 @@
       </w:r>
     </w:p>
     <w:p>
-      <w:proofErr w:type="spellStart"/>
       <w:r>
         <w:t>m</w:t>
       </w:r>
       <w:r>
-        <w:t>oshi</w:t>
-      </w:r>
-      <w:proofErr w:type="spellEnd"/>
-      <w:r>
-        <w:t xml:space="preserve"> was </w:t>
+        <w:t xml:space="preserve">oshi was </w:t>
       </w:r>
       <w:r>
         <w:t>instantiated</w:t>
       </w:r>
       <w:r>
         <w:t xml:space="preserve"> to convert the json results from the API</w:t>
+      </w:r>
+      <w:r>
+        <w:t>.</w:t>
       </w:r>
     </w:p>
     <w:p>
@@ -508,42 +410,16 @@
       </w:r>
     </w:p>
     <w:p>
-      <w:proofErr w:type="spellStart"/>
-      <w:r>
-        <w:t>movieDbService</w:t>
-      </w:r>
-      <w:proofErr w:type="spellEnd"/>
-      <w:r>
-        <w:t xml:space="preserve"> is instantiated as </w:t>
-      </w:r>
-      <w:proofErr w:type="spellStart"/>
-      <w:r>
-        <w:t>retrofit.create</w:t>
-      </w:r>
-      <w:proofErr w:type="spellEnd"/>
-      <w:r>
-        <w:t xml:space="preserve">, passing the interface </w:t>
-      </w:r>
-      <w:proofErr w:type="spellStart"/>
-      <w:r>
-        <w:t>MovieDbService</w:t>
-      </w:r>
-      <w:proofErr w:type="spellEnd"/>
-      <w:r>
-        <w:t xml:space="preserve"> as class.java</w:t>
-      </w:r>
-    </w:p>
-    <w:p>
-      <w:r>
-        <w:t xml:space="preserve">Then the end part is to call the function created in </w:t>
-      </w:r>
-      <w:proofErr w:type="spellStart"/>
-      <w:r>
-        <w:t>movieDbService</w:t>
-      </w:r>
-      <w:proofErr w:type="spellEnd"/>
+      <w:r>
+        <w:t>movieDbService is instantiated as retrofit.create, passing the interface MovieDbService as class.java</w:t>
+      </w:r>
       <w:r>
         <w:t>.</w:t>
+      </w:r>
+    </w:p>
+    <w:p>
+      <w:r>
+        <w:t>Then the end part is to call the function created in movieDbService.</w:t>
       </w:r>
     </w:p>
     <w:p>
@@ -555,21 +431,12 @@
           <w:color w:val="A9B7C6"/>
         </w:rPr>
       </w:pPr>
-      <w:proofErr w:type="spellStart"/>
-      <w:r>
-        <w:rPr>
-          <w:rFonts w:ascii="Consolas" w:hAnsi="Consolas"/>
-          <w:color w:val="A9B7C6"/>
-        </w:rPr>
-        <w:t>movieDbService.getPopularMovies</w:t>
-      </w:r>
-      <w:proofErr w:type="spellEnd"/>
-      <w:r>
-        <w:rPr>
-          <w:rFonts w:ascii="Consolas" w:hAnsi="Consolas"/>
-          <w:color w:val="A9B7C6"/>
-        </w:rPr>
-        <w:t>().enqueue(</w:t>
+      <w:r>
+        <w:rPr>
+          <w:rFonts w:ascii="Consolas" w:hAnsi="Consolas"/>
+          <w:color w:val="A9B7C6"/>
+        </w:rPr>
+        <w:t>movieDbService.getPopularMovies().enqueue(</w:t>
       </w:r>
       <w:r>
         <w:rPr>
@@ -600,7 +467,6 @@
         </w:rPr>
         <w:t xml:space="preserve">override fun </w:t>
       </w:r>
-      <w:proofErr w:type="spellStart"/>
       <w:r>
         <w:rPr>
           <w:rFonts w:ascii="Consolas" w:hAnsi="Consolas"/>
@@ -608,7 +474,6 @@
         </w:rPr>
         <w:t>onResponse</w:t>
       </w:r>
-      <w:proofErr w:type="spellEnd"/>
       <w:r>
         <w:rPr>
           <w:rFonts w:ascii="Consolas" w:hAnsi="Consolas"/>
@@ -636,23 +501,7 @@
           <w:color w:val="A9B7C6"/>
         </w:rPr>
         <w:br/>
-        <w:t xml:space="preserve">        </w:t>
-      </w:r>
-      <w:proofErr w:type="spellStart"/>
-      <w:r>
-        <w:rPr>
-          <w:rFonts w:ascii="Consolas" w:hAnsi="Consolas"/>
-          <w:color w:val="A9B7C6"/>
-        </w:rPr>
-        <w:t>Log.i</w:t>
-      </w:r>
-      <w:proofErr w:type="spellEnd"/>
-      <w:r>
-        <w:rPr>
-          <w:rFonts w:ascii="Consolas" w:hAnsi="Consolas"/>
-          <w:color w:val="A9B7C6"/>
-        </w:rPr>
-        <w:t>(</w:t>
+        <w:t xml:space="preserve">        Log.i(</w:t>
       </w:r>
       <w:r>
         <w:rPr>
@@ -668,21 +517,12 @@
         </w:rPr>
         <w:t xml:space="preserve">, </w:t>
       </w:r>
-      <w:proofErr w:type="spellStart"/>
-      <w:r>
-        <w:rPr>
-          <w:rFonts w:ascii="Consolas" w:hAnsi="Consolas"/>
-          <w:color w:val="A9B7C6"/>
-        </w:rPr>
-        <w:t>response.toString</w:t>
-      </w:r>
-      <w:proofErr w:type="spellEnd"/>
-      <w:r>
-        <w:rPr>
-          <w:rFonts w:ascii="Consolas" w:hAnsi="Consolas"/>
-          <w:color w:val="A9B7C6"/>
-        </w:rPr>
-        <w:t>())</w:t>
+      <w:r>
+        <w:rPr>
+          <w:rFonts w:ascii="Consolas" w:hAnsi="Consolas"/>
+          <w:color w:val="A9B7C6"/>
+        </w:rPr>
+        <w:t>response.toString())</w:t>
       </w:r>
       <w:r>
         <w:rPr>
@@ -714,7 +554,6 @@
         </w:rPr>
         <w:t xml:space="preserve">override fun </w:t>
       </w:r>
-      <w:proofErr w:type="spellStart"/>
       <w:r>
         <w:rPr>
           <w:rFonts w:ascii="Consolas" w:hAnsi="Consolas"/>
@@ -722,7 +561,6 @@
         </w:rPr>
         <w:t>onFailure</w:t>
       </w:r>
-      <w:proofErr w:type="spellEnd"/>
       <w:r>
         <w:rPr>
           <w:rFonts w:ascii="Consolas" w:hAnsi="Consolas"/>
@@ -750,23 +588,7 @@
           <w:color w:val="A9B7C6"/>
         </w:rPr>
         <w:br/>
-        <w:t xml:space="preserve">        </w:t>
-      </w:r>
-      <w:proofErr w:type="spellStart"/>
-      <w:r>
-        <w:rPr>
-          <w:rFonts w:ascii="Consolas" w:hAnsi="Consolas"/>
-          <w:color w:val="A9B7C6"/>
-        </w:rPr>
-        <w:t>Log.i</w:t>
-      </w:r>
-      <w:proofErr w:type="spellEnd"/>
-      <w:r>
-        <w:rPr>
-          <w:rFonts w:ascii="Consolas" w:hAnsi="Consolas"/>
-          <w:color w:val="A9B7C6"/>
-        </w:rPr>
-        <w:t>(</w:t>
+        <w:t xml:space="preserve">        Log.i(</w:t>
       </w:r>
       <w:r>
         <w:rPr>
@@ -782,7 +604,6 @@
         </w:rPr>
         <w:t xml:space="preserve">, </w:t>
       </w:r>
-      <w:proofErr w:type="spellStart"/>
       <w:r>
         <w:rPr>
           <w:rFonts w:ascii="Consolas" w:hAnsi="Consolas"/>
@@ -797,7 +618,6 @@
         </w:rPr>
         <w:t>message</w:t>
       </w:r>
-      <w:proofErr w:type="spellEnd"/>
       <w:r>
         <w:rPr>
           <w:rFonts w:ascii="Consolas" w:hAnsi="Consolas"/>

</xml_diff>